<commit_message>
added error spreadsheet into folder
</commit_message>
<xml_diff>
--- a/Quinterac - Vowels Inc - Assn3.docx
+++ b/Quinterac - Vowels Inc - Assn3.docx
@@ -74,13 +74,23 @@
           <w:sz w:val="32"/>
         </w:rPr>
       </w:pPr>
+      <w:proofErr w:type="spellStart"/>
       <w:r>
         <w:rPr>
           <w:rFonts w:asciiTheme="minorHAnsi" w:hAnsiTheme="minorHAnsi" w:cstheme="minorHAnsi"/>
           <w:b/>
           <w:sz w:val="32"/>
         </w:rPr>
-        <w:t xml:space="preserve">Quinterac part </w:t>
+        <w:t>Quinterac</w:t>
+      </w:r>
+      <w:proofErr w:type="spellEnd"/>
+      <w:r>
+        <w:rPr>
+          <w:rFonts w:asciiTheme="minorHAnsi" w:hAnsiTheme="minorHAnsi" w:cstheme="minorHAnsi"/>
+          <w:b/>
+          <w:sz w:val="32"/>
+        </w:rPr>
+        <w:t xml:space="preserve"> part </w:t>
       </w:r>
       <w:r>
         <w:rPr>
@@ -487,6 +497,8 @@
       <w:pPr>
         <w:pStyle w:val="Heading2"/>
       </w:pPr>
+      <w:bookmarkStart w:id="0" w:name="_GoBack"/>
+      <w:bookmarkEnd w:id="0"/>
       <w:r>
         <w:br w:type="page"/>
       </w:r>
@@ -574,8 +586,13 @@
       <w:r>
         <w:t>” (example program) to “</w:t>
       </w:r>
-      <w:r>
-        <w:t>front_end”</w:t>
+      <w:proofErr w:type="spellStart"/>
+      <w:r>
+        <w:t>front_end</w:t>
+      </w:r>
+      <w:proofErr w:type="spellEnd"/>
+      <w:r>
+        <w:t>”</w:t>
       </w:r>
       <w:r>
         <w:t>,</w:t>
@@ -587,7 +604,15 @@
         <w:t xml:space="preserve"> where </w:t>
       </w:r>
       <w:r>
-        <w:t xml:space="preserve">the out_lines index added a “-1”. </w:t>
+        <w:t xml:space="preserve">the </w:t>
+      </w:r>
+      <w:proofErr w:type="spellStart"/>
+      <w:r>
+        <w:t>out_lines</w:t>
+      </w:r>
+      <w:proofErr w:type="spellEnd"/>
+      <w:r>
+        <w:t xml:space="preserve"> index added a “-1”. </w:t>
       </w:r>
     </w:p>
     <w:p>
@@ -649,7 +674,15 @@
         <w:t xml:space="preserve">functions in </w:t>
       </w:r>
       <w:r>
-        <w:t xml:space="preserve">the Quinterac software is in a while loop in which </w:t>
+        <w:t xml:space="preserve">the </w:t>
+      </w:r>
+      <w:proofErr w:type="spellStart"/>
+      <w:r>
+        <w:t>Quinterac</w:t>
+      </w:r>
+      <w:proofErr w:type="spellEnd"/>
+      <w:r>
+        <w:t xml:space="preserve"> software is in a while loop in which </w:t>
       </w:r>
       <w:r>
         <w:t xml:space="preserve">it will always prompt the user </w:t>
@@ -697,7 +730,15 @@
         <w:t xml:space="preserve">e </w:t>
       </w:r>
       <w:r>
-        <w:t xml:space="preserve">string statement corresponding to it’s specific function. </w:t>
+        <w:t xml:space="preserve">string statement corresponding to </w:t>
+      </w:r>
+      <w:proofErr w:type="gramStart"/>
+      <w:r>
+        <w:t>it’s</w:t>
+      </w:r>
+      <w:proofErr w:type="gramEnd"/>
+      <w:r>
+        <w:t xml:space="preserve"> specific function. </w:t>
       </w:r>
     </w:p>
     <w:p/>
@@ -990,7 +1031,15 @@
               <w:cnfStyle w:val="000000000000" w:firstRow="0" w:lastRow="0" w:firstColumn="0" w:lastColumn="0" w:oddVBand="0" w:evenVBand="0" w:oddHBand="0" w:evenHBand="0" w:firstRowFirstColumn="0" w:firstRowLastColumn="0" w:lastRowFirstColumn="0" w:lastRowLastColumn="0"/>
             </w:pPr>
             <w:r>
-              <w:t>The terminal ended with a input() function</w:t>
+              <w:t xml:space="preserve">The terminal ended with a </w:t>
+            </w:r>
+            <w:proofErr w:type="gramStart"/>
+            <w:r>
+              <w:t>input(</w:t>
+            </w:r>
+            <w:proofErr w:type="gramEnd"/>
+            <w:r>
+              <w:t>) function</w:t>
             </w:r>
             <w:r>
               <w:t xml:space="preserve"> prompting for a user input</w:t>
@@ -1128,8 +1177,13 @@
             <w:r>
               <w:t xml:space="preserve">There was an extra space in the </w:t>
             </w:r>
-            <w:r>
-              <w:t>Quinterac print statement</w:t>
+            <w:proofErr w:type="spellStart"/>
+            <w:r>
+              <w:t>Quinterac</w:t>
+            </w:r>
+            <w:proofErr w:type="spellEnd"/>
+            <w:r>
+              <w:t xml:space="preserve"> print statement</w:t>
             </w:r>
           </w:p>
         </w:tc>
@@ -1167,10 +1221,14 @@
           </w:tcPr>
           <w:p>
             <w:r>
-              <w:t>R1T1</w:t>
-            </w:r>
-            <w:bookmarkStart w:id="0" w:name="_GoBack"/>
-            <w:bookmarkEnd w:id="0"/>
+              <w:t>R</w:t>
+            </w:r>
+            <w:r>
+              <w:t>2</w:t>
+            </w:r>
+            <w:r>
+              <w:t>T1</w:t>
+            </w:r>
           </w:p>
         </w:tc>
         <w:tc>
@@ -1181,6 +1239,23 @@
             <w:pPr>
               <w:cnfStyle w:val="000000000000" w:firstRow="0" w:lastRow="0" w:firstColumn="0" w:lastColumn="0" w:oddVBand="0" w:evenVBand="0" w:oddHBand="0" w:evenHBand="0" w:firstRowFirstColumn="0" w:firstRowLastColumn="0" w:lastRowFirstColumn="0" w:lastRowLastColumn="0"/>
             </w:pPr>
+            <w:r>
+              <w:t xml:space="preserve">ETTO: </w:t>
+            </w:r>
+            <w:r>
+              <w:t>** Error ** Not a valid transaction, please try again!</w:t>
+            </w:r>
+          </w:p>
+          <w:p>
+            <w:pPr>
+              <w:cnfStyle w:val="000000000000" w:firstRow="0" w:lastRow="0" w:firstColumn="0" w:lastColumn="0" w:oddVBand="0" w:evenVBand="0" w:oddHBand="0" w:evenHBand="0" w:firstRowFirstColumn="0" w:firstRowLastColumn="0" w:lastRowFirstColumn="0" w:lastRowLastColumn="0"/>
+            </w:pPr>
+            <w:r>
+              <w:t xml:space="preserve">EOT: </w:t>
+            </w:r>
+            <w:r>
+              <w:t>N/A</w:t>
+            </w:r>
           </w:p>
         </w:tc>
         <w:tc>
@@ -1191,6 +1266,9 @@
             <w:pPr>
               <w:cnfStyle w:val="000000000000" w:firstRow="0" w:lastRow="0" w:firstColumn="0" w:lastColumn="0" w:oddVBand="0" w:evenVBand="0" w:oddHBand="0" w:evenHBand="0" w:firstRowFirstColumn="0" w:firstRowLastColumn="0" w:lastRowFirstColumn="0" w:lastRowLastColumn="0"/>
             </w:pPr>
+            <w:r>
+              <w:t>It gave the output “Transfer (transfer)” instead</w:t>
+            </w:r>
           </w:p>
         </w:tc>
         <w:tc>
@@ -1201,6 +1279,21 @@
             <w:pPr>
               <w:cnfStyle w:val="000000000000" w:firstRow="0" w:lastRow="0" w:firstColumn="0" w:lastColumn="0" w:oddVBand="0" w:evenVBand="0" w:oddHBand="0" w:evenHBand="0" w:firstRowFirstColumn="0" w:firstRowLastColumn="0" w:lastRowFirstColumn="0" w:lastRowLastColumn="0"/>
             </w:pPr>
+            <w:r>
+              <w:t>We grouped each of the transaction into a newline</w:t>
+            </w:r>
+            <w:r>
+              <w:t xml:space="preserve"> which meant it was comparing </w:t>
+            </w:r>
+            <w:r>
+              <w:lastRenderedPageBreak/>
+              <w:t xml:space="preserve">the strings to the </w:t>
+            </w:r>
+            <w:proofErr w:type="spellStart"/>
+            <w:r>
+              <w:t>wron</w:t>
+            </w:r>
+            <w:proofErr w:type="spellEnd"/>
           </w:p>
         </w:tc>
         <w:tc>
@@ -1211,6 +1304,10 @@
             <w:pPr>
               <w:cnfStyle w:val="000000000000" w:firstRow="0" w:lastRow="0" w:firstColumn="0" w:lastColumn="0" w:oddVBand="0" w:evenVBand="0" w:oddHBand="0" w:evenHBand="0" w:firstRowFirstColumn="0" w:firstRowLastColumn="0" w:lastRowFirstColumn="0" w:lastRowLastColumn="0"/>
             </w:pPr>
+            <w:r>
+              <w:lastRenderedPageBreak/>
+              <w:t>We put all the transaction onto the same line</w:t>
+            </w:r>
           </w:p>
         </w:tc>
       </w:tr>
@@ -3309,7 +3406,7 @@
 </file>
 
 <file path=customXml/itemProps1.xml><?xml version="1.0" encoding="utf-8"?>
-<ds:datastoreItem xmlns:ds="http://schemas.openxmlformats.org/officeDocument/2006/customXml" ds:itemID="{19CB8059-6965-44D7-A639-2347AA9312EB}">
+<ds:datastoreItem xmlns:ds="http://schemas.openxmlformats.org/officeDocument/2006/customXml" ds:itemID="{78C17E5B-FE1E-4358-9497-82003B6EED6B}">
   <ds:schemaRefs>
     <ds:schemaRef ds:uri="http://schemas.openxmlformats.org/officeDocument/2006/bibliography"/>
   </ds:schemaRefs>

</xml_diff>